<commit_message>
minor changes in chair tests
</commit_message>
<xml_diff>
--- a/homeworks/Office chair tests -- Tymofii Kritsak.docx
+++ b/homeworks/Office chair tests -- Tymofii Kritsak.docx
@@ -4732,15 +4732,11 @@
           <w:sz w:val="24"/>
           <w:szCs w:val="24"/>
           <w:u w:val="single"/>
-          <w:lang w:val="ru-RU"/>
         </w:rPr>
       </w:pPr>
-    </w:p>
-    <w:p>
-      <w:pPr>
-        <w:shd w:val="clear" w:color="auto" w:fill="FFFFFF" w:themeFill="background1"/>
-        <w:spacing w:after="0"/>
-        <w:jc w:val="center"/>
+      <w:bookmarkStart w:id="0" w:name="_GoBack"/>
+      <w:bookmarkEnd w:id="0"/>
+      <w:r>
         <w:rPr>
           <w:rFonts w:ascii="Times New Roman" w:hAnsi="Times New Roman" w:cs="Times New Roman"/>
           <w:b/>
@@ -4749,19 +4745,9 @@
           <w:sz w:val="24"/>
           <w:szCs w:val="24"/>
           <w:u w:val="single"/>
-        </w:rPr>
-      </w:pPr>
-      <w:r>
-        <w:rPr>
-          <w:rFonts w:ascii="Times New Roman" w:hAnsi="Times New Roman" w:cs="Times New Roman"/>
-          <w:b/>
-          <w:i/>
-          <w:color w:val="000000" w:themeColor="text1"/>
-          <w:sz w:val="24"/>
-          <w:szCs w:val="24"/>
-          <w:u w:val="single"/>
           <w:lang w:val="en-US"/>
         </w:rPr>
+        <w:lastRenderedPageBreak/>
         <w:t>Tests</w:t>
       </w:r>
     </w:p>
@@ -7617,7 +7603,6 @@
                 <w:szCs w:val="24"/>
                 <w:lang w:val="ru-RU"/>
               </w:rPr>
-              <w:lastRenderedPageBreak/>
               <w:t>Х</w:t>
             </w:r>
             <w:r>
@@ -8327,6 +8312,307 @@
                 <w:sz w:val="24"/>
                 <w:szCs w:val="24"/>
                 <w:lang w:val="en-US"/>
+              </w:rPr>
+            </w:pPr>
+            <w:r>
+              <w:rPr>
+                <w:rFonts w:ascii="Times New Roman" w:hAnsi="Times New Roman" w:cs="Times New Roman"/>
+                <w:b/>
+                <w:color w:val="000000" w:themeColor="text1"/>
+                <w:sz w:val="24"/>
+                <w:szCs w:val="24"/>
+                <w:lang w:val="en-US"/>
+              </w:rPr>
+              <w:t>Pass</w:t>
+            </w:r>
+          </w:p>
+        </w:tc>
+      </w:tr>
+      <w:tr>
+        <w:tc>
+          <w:tcPr>
+            <w:tcW w:w="534" w:type="dxa"/>
+          </w:tcPr>
+          <w:p>
+            <w:pPr>
+              <w:rPr>
+                <w:rFonts w:ascii="Times New Roman" w:hAnsi="Times New Roman" w:cs="Times New Roman"/>
+                <w:b/>
+                <w:color w:val="000000" w:themeColor="text1"/>
+                <w:sz w:val="24"/>
+                <w:szCs w:val="24"/>
+              </w:rPr>
+            </w:pPr>
+            <w:r>
+              <w:rPr>
+                <w:rFonts w:ascii="Times New Roman" w:hAnsi="Times New Roman" w:cs="Times New Roman"/>
+                <w:b/>
+                <w:color w:val="000000" w:themeColor="text1"/>
+                <w:sz w:val="24"/>
+                <w:szCs w:val="24"/>
+              </w:rPr>
+              <w:t>7.</w:t>
+            </w:r>
+          </w:p>
+        </w:tc>
+        <w:tc>
+          <w:tcPr>
+            <w:tcW w:w="3543" w:type="dxa"/>
+          </w:tcPr>
+          <w:p>
+            <w:pPr>
+              <w:shd w:val="clear" w:color="auto" w:fill="FFFFFF" w:themeFill="background1"/>
+              <w:rPr>
+                <w:rFonts w:ascii="Times New Roman" w:hAnsi="Times New Roman" w:cs="Times New Roman"/>
+                <w:color w:val="000000" w:themeColor="text1"/>
+                <w:sz w:val="24"/>
+                <w:szCs w:val="24"/>
+                <w:lang w:val="ru-RU"/>
+              </w:rPr>
+            </w:pPr>
+            <w:proofErr w:type="spellStart"/>
+            <w:r>
+              <w:rPr>
+                <w:rFonts w:ascii="Times New Roman" w:hAnsi="Times New Roman" w:cs="Times New Roman"/>
+                <w:color w:val="000000" w:themeColor="text1"/>
+                <w:sz w:val="24"/>
+                <w:szCs w:val="24"/>
+                <w:lang w:val="ru-RU"/>
+              </w:rPr>
+              <w:t>Обертання</w:t>
+            </w:r>
+            <w:proofErr w:type="spellEnd"/>
+            <w:r>
+              <w:rPr>
+                <w:rFonts w:ascii="Times New Roman" w:hAnsi="Times New Roman" w:cs="Times New Roman"/>
+                <w:color w:val="000000" w:themeColor="text1"/>
+                <w:sz w:val="24"/>
+                <w:szCs w:val="24"/>
+                <w:lang w:val="ru-RU"/>
+              </w:rPr>
+              <w:t xml:space="preserve"> </w:t>
+            </w:r>
+            <w:proofErr w:type="spellStart"/>
+            <w:r>
+              <w:rPr>
+                <w:rFonts w:ascii="Times New Roman" w:hAnsi="Times New Roman" w:cs="Times New Roman"/>
+                <w:color w:val="000000" w:themeColor="text1"/>
+                <w:sz w:val="24"/>
+                <w:szCs w:val="24"/>
+                <w:lang w:val="ru-RU"/>
+              </w:rPr>
+              <w:t>навколо</w:t>
+            </w:r>
+            <w:proofErr w:type="spellEnd"/>
+            <w:r>
+              <w:rPr>
+                <w:rFonts w:ascii="Times New Roman" w:hAnsi="Times New Roman" w:cs="Times New Roman"/>
+                <w:color w:val="000000" w:themeColor="text1"/>
+                <w:sz w:val="24"/>
+                <w:szCs w:val="24"/>
+                <w:lang w:val="ru-RU"/>
+              </w:rPr>
+              <w:t xml:space="preserve"> </w:t>
+            </w:r>
+            <w:proofErr w:type="spellStart"/>
+            <w:r>
+              <w:rPr>
+                <w:rFonts w:ascii="Times New Roman" w:hAnsi="Times New Roman" w:cs="Times New Roman"/>
+                <w:color w:val="000000" w:themeColor="text1"/>
+                <w:sz w:val="24"/>
+                <w:szCs w:val="24"/>
+                <w:lang w:val="ru-RU"/>
+              </w:rPr>
+              <w:t>осі</w:t>
+            </w:r>
+            <w:proofErr w:type="spellEnd"/>
+            <w:r>
+              <w:rPr>
+                <w:rFonts w:ascii="Times New Roman" w:hAnsi="Times New Roman" w:cs="Times New Roman"/>
+                <w:color w:val="000000" w:themeColor="text1"/>
+                <w:sz w:val="24"/>
+                <w:szCs w:val="24"/>
+                <w:lang w:val="ru-RU"/>
+              </w:rPr>
+              <w:t xml:space="preserve"> </w:t>
+            </w:r>
+            <w:proofErr w:type="spellStart"/>
+            <w:r>
+              <w:rPr>
+                <w:rFonts w:ascii="Times New Roman" w:hAnsi="Times New Roman" w:cs="Times New Roman"/>
+                <w:color w:val="000000" w:themeColor="text1"/>
+                <w:sz w:val="24"/>
+                <w:szCs w:val="24"/>
+                <w:lang w:val="ru-RU"/>
+              </w:rPr>
+              <w:t>газліфту</w:t>
+            </w:r>
+            <w:proofErr w:type="spellEnd"/>
+            <w:r>
+              <w:rPr>
+                <w:rFonts w:ascii="Times New Roman" w:hAnsi="Times New Roman" w:cs="Times New Roman"/>
+                <w:color w:val="000000" w:themeColor="text1"/>
+                <w:sz w:val="24"/>
+                <w:szCs w:val="24"/>
+                <w:lang w:val="ru-RU"/>
+              </w:rPr>
+              <w:t>.</w:t>
+            </w:r>
+          </w:p>
+        </w:tc>
+        <w:tc>
+          <w:tcPr>
+            <w:tcW w:w="3828" w:type="dxa"/>
+          </w:tcPr>
+          <w:p>
+            <w:pPr>
+              <w:rPr>
+                <w:rFonts w:ascii="Times New Roman" w:hAnsi="Times New Roman" w:cs="Times New Roman"/>
+                <w:color w:val="000000" w:themeColor="text1"/>
+                <w:sz w:val="24"/>
+                <w:szCs w:val="24"/>
+                <w:lang w:val="ru-RU"/>
+              </w:rPr>
+            </w:pPr>
+            <w:proofErr w:type="spellStart"/>
+            <w:r>
+              <w:rPr>
+                <w:rFonts w:ascii="Times New Roman" w:hAnsi="Times New Roman" w:cs="Times New Roman"/>
+                <w:color w:val="000000" w:themeColor="text1"/>
+                <w:sz w:val="24"/>
+                <w:szCs w:val="24"/>
+                <w:lang w:val="ru-RU"/>
+              </w:rPr>
+              <w:t>Верхня</w:t>
+            </w:r>
+            <w:proofErr w:type="spellEnd"/>
+            <w:r>
+              <w:rPr>
+                <w:rFonts w:ascii="Times New Roman" w:hAnsi="Times New Roman" w:cs="Times New Roman"/>
+                <w:color w:val="000000" w:themeColor="text1"/>
+                <w:sz w:val="24"/>
+                <w:szCs w:val="24"/>
+                <w:lang w:val="ru-RU"/>
+              </w:rPr>
+              <w:t xml:space="preserve"> </w:t>
+            </w:r>
+            <w:proofErr w:type="spellStart"/>
+            <w:r>
+              <w:rPr>
+                <w:rFonts w:ascii="Times New Roman" w:hAnsi="Times New Roman" w:cs="Times New Roman"/>
+                <w:color w:val="000000" w:themeColor="text1"/>
+                <w:sz w:val="24"/>
+                <w:szCs w:val="24"/>
+                <w:lang w:val="ru-RU"/>
+              </w:rPr>
+              <w:t>частина</w:t>
+            </w:r>
+            <w:proofErr w:type="spellEnd"/>
+            <w:r>
+              <w:rPr>
+                <w:rFonts w:ascii="Times New Roman" w:hAnsi="Times New Roman" w:cs="Times New Roman"/>
+                <w:color w:val="000000" w:themeColor="text1"/>
+                <w:sz w:val="24"/>
+                <w:szCs w:val="24"/>
+                <w:lang w:val="ru-RU"/>
+              </w:rPr>
+              <w:t xml:space="preserve"> </w:t>
+            </w:r>
+            <w:proofErr w:type="spellStart"/>
+            <w:proofErr w:type="gramStart"/>
+            <w:r>
+              <w:rPr>
+                <w:rFonts w:ascii="Times New Roman" w:hAnsi="Times New Roman" w:cs="Times New Roman"/>
+                <w:color w:val="000000" w:themeColor="text1"/>
+                <w:sz w:val="24"/>
+                <w:szCs w:val="24"/>
+                <w:lang w:val="ru-RU"/>
+              </w:rPr>
+              <w:t>кр</w:t>
+            </w:r>
+            <w:proofErr w:type="gramEnd"/>
+            <w:r>
+              <w:rPr>
+                <w:rFonts w:ascii="Times New Roman" w:hAnsi="Times New Roman" w:cs="Times New Roman"/>
+                <w:color w:val="000000" w:themeColor="text1"/>
+                <w:sz w:val="24"/>
+                <w:szCs w:val="24"/>
+                <w:lang w:val="ru-RU"/>
+              </w:rPr>
+              <w:t>ісла</w:t>
+            </w:r>
+            <w:proofErr w:type="spellEnd"/>
+            <w:r>
+              <w:rPr>
+                <w:rFonts w:ascii="Times New Roman" w:hAnsi="Times New Roman" w:cs="Times New Roman"/>
+                <w:color w:val="000000" w:themeColor="text1"/>
+                <w:sz w:val="24"/>
+                <w:szCs w:val="24"/>
+                <w:lang w:val="ru-RU"/>
+              </w:rPr>
+              <w:t xml:space="preserve"> </w:t>
+            </w:r>
+            <w:proofErr w:type="spellStart"/>
+            <w:r>
+              <w:rPr>
+                <w:rFonts w:ascii="Times New Roman" w:hAnsi="Times New Roman" w:cs="Times New Roman"/>
+                <w:color w:val="000000" w:themeColor="text1"/>
+                <w:sz w:val="24"/>
+                <w:szCs w:val="24"/>
+                <w:lang w:val="ru-RU"/>
+              </w:rPr>
+              <w:t>вільно</w:t>
+            </w:r>
+            <w:proofErr w:type="spellEnd"/>
+            <w:r>
+              <w:rPr>
+                <w:rFonts w:ascii="Times New Roman" w:hAnsi="Times New Roman" w:cs="Times New Roman"/>
+                <w:color w:val="000000" w:themeColor="text1"/>
+                <w:sz w:val="24"/>
+                <w:szCs w:val="24"/>
+                <w:lang w:val="ru-RU"/>
+              </w:rPr>
+              <w:t xml:space="preserve"> </w:t>
+            </w:r>
+            <w:proofErr w:type="spellStart"/>
+            <w:r>
+              <w:rPr>
+                <w:rFonts w:ascii="Times New Roman" w:hAnsi="Times New Roman" w:cs="Times New Roman"/>
+                <w:color w:val="000000" w:themeColor="text1"/>
+                <w:sz w:val="24"/>
+                <w:szCs w:val="24"/>
+                <w:lang w:val="ru-RU"/>
+              </w:rPr>
+              <w:t>обертається</w:t>
+            </w:r>
+            <w:proofErr w:type="spellEnd"/>
+            <w:r>
+              <w:rPr>
+                <w:rFonts w:ascii="Times New Roman" w:hAnsi="Times New Roman" w:cs="Times New Roman"/>
+                <w:color w:val="000000" w:themeColor="text1"/>
+                <w:sz w:val="24"/>
+                <w:szCs w:val="24"/>
+                <w:lang w:val="ru-RU"/>
+              </w:rPr>
+              <w:t>.</w:t>
+            </w:r>
+          </w:p>
+        </w:tc>
+        <w:tc>
+          <w:tcPr>
+            <w:tcW w:w="1950" w:type="dxa"/>
+            <w:shd w:val="clear" w:color="auto" w:fill="00B050"/>
+          </w:tcPr>
+          <w:p>
+            <w:pPr>
+              <w:jc w:val="center"/>
+              <w:rPr>
+                <w:rFonts w:ascii="Times New Roman" w:hAnsi="Times New Roman" w:cs="Times New Roman"/>
+                <w:b/>
+                <w:color w:val="000000" w:themeColor="text1"/>
+                <w:sz w:val="24"/>
+                <w:szCs w:val="24"/>
+                <w:lang w:val="ru-RU"/>
               </w:rPr>
             </w:pPr>
             <w:r>
@@ -8902,6 +9188,15 @@
                 <w:sz w:val="24"/>
                 <w:szCs w:val="24"/>
               </w:rPr>
+              <w:t xml:space="preserve"> протягом 2-х годин</w:t>
+            </w:r>
+            <w:r>
+              <w:rPr>
+                <w:rFonts w:ascii="Times New Roman" w:hAnsi="Times New Roman" w:cs="Times New Roman"/>
+                <w:color w:val="000000" w:themeColor="text1"/>
+                <w:sz w:val="24"/>
+                <w:szCs w:val="24"/>
+              </w:rPr>
               <w:t xml:space="preserve">. </w:t>
             </w:r>
           </w:p>
@@ -8917,6 +9212,7 @@
                 <w:color w:val="000000" w:themeColor="text1"/>
                 <w:sz w:val="24"/>
                 <w:szCs w:val="24"/>
+                <w:lang w:val="ru-RU"/>
               </w:rPr>
             </w:pPr>
             <w:r>
@@ -8927,6 +9223,25 @@
                 <w:szCs w:val="24"/>
               </w:rPr>
               <w:t>Крісло продовжує функціонувати</w:t>
+            </w:r>
+            <w:r>
+              <w:rPr>
+                <w:rFonts w:ascii="Times New Roman" w:hAnsi="Times New Roman" w:cs="Times New Roman"/>
+                <w:color w:val="000000" w:themeColor="text1"/>
+                <w:sz w:val="24"/>
+                <w:szCs w:val="24"/>
+                <w:lang w:val="ru-RU"/>
+              </w:rPr>
+              <w:t xml:space="preserve"> </w:t>
+            </w:r>
+            <w:r>
+              <w:rPr>
+                <w:rFonts w:ascii="Times New Roman" w:hAnsi="Times New Roman" w:cs="Times New Roman"/>
+                <w:color w:val="000000" w:themeColor="text1"/>
+                <w:sz w:val="24"/>
+                <w:szCs w:val="24"/>
+              </w:rPr>
+              <w:t>належним чином</w:t>
             </w:r>
           </w:p>
         </w:tc>
@@ -8944,6 +9259,196 @@
                 <w:color w:val="000000" w:themeColor="text1"/>
                 <w:sz w:val="24"/>
                 <w:szCs w:val="24"/>
+              </w:rPr>
+            </w:pPr>
+            <w:r>
+              <w:rPr>
+                <w:rFonts w:ascii="Times New Roman" w:hAnsi="Times New Roman" w:cs="Times New Roman"/>
+                <w:b/>
+                <w:color w:val="000000" w:themeColor="text1"/>
+                <w:sz w:val="24"/>
+                <w:szCs w:val="24"/>
+                <w:lang w:val="en-US"/>
+              </w:rPr>
+              <w:t>Pass</w:t>
+            </w:r>
+          </w:p>
+        </w:tc>
+      </w:tr>
+      <w:tr>
+        <w:tc>
+          <w:tcPr>
+            <w:tcW w:w="534" w:type="dxa"/>
+          </w:tcPr>
+          <w:p>
+            <w:pPr>
+              <w:rPr>
+                <w:rFonts w:ascii="Times New Roman" w:hAnsi="Times New Roman" w:cs="Times New Roman"/>
+                <w:b/>
+                <w:color w:val="000000" w:themeColor="text1"/>
+                <w:sz w:val="24"/>
+                <w:szCs w:val="24"/>
+              </w:rPr>
+            </w:pPr>
+            <w:r>
+              <w:rPr>
+                <w:rFonts w:ascii="Times New Roman" w:hAnsi="Times New Roman" w:cs="Times New Roman"/>
+                <w:b/>
+                <w:color w:val="000000" w:themeColor="text1"/>
+                <w:sz w:val="24"/>
+                <w:szCs w:val="24"/>
+              </w:rPr>
+              <w:t xml:space="preserve">2. </w:t>
+            </w:r>
+          </w:p>
+        </w:tc>
+        <w:tc>
+          <w:tcPr>
+            <w:tcW w:w="3543" w:type="dxa"/>
+          </w:tcPr>
+          <w:p>
+            <w:pPr>
+              <w:shd w:val="clear" w:color="auto" w:fill="FFFFFF"/>
+              <w:jc w:val="both"/>
+              <w:rPr>
+                <w:rFonts w:ascii="Times New Roman" w:hAnsi="Times New Roman" w:cs="Times New Roman"/>
+                <w:color w:val="000000" w:themeColor="text1"/>
+                <w:sz w:val="24"/>
+                <w:szCs w:val="24"/>
+              </w:rPr>
+            </w:pPr>
+            <w:r>
+              <w:rPr>
+                <w:rFonts w:ascii="Times New Roman" w:hAnsi="Times New Roman" w:cs="Times New Roman"/>
+                <w:color w:val="000000" w:themeColor="text1"/>
+                <w:sz w:val="24"/>
+                <w:szCs w:val="24"/>
+              </w:rPr>
+              <w:t>Чи витри</w:t>
+            </w:r>
+            <w:r>
+              <w:rPr>
+                <w:rFonts w:ascii="Times New Roman" w:hAnsi="Times New Roman" w:cs="Times New Roman"/>
+                <w:color w:val="000000" w:themeColor="text1"/>
+                <w:sz w:val="24"/>
+                <w:szCs w:val="24"/>
+              </w:rPr>
+              <w:t>має крісло людину масою</w:t>
+            </w:r>
+            <w:r>
+              <w:rPr>
+                <w:rFonts w:ascii="Times New Roman" w:hAnsi="Times New Roman" w:cs="Times New Roman"/>
+                <w:color w:val="000000" w:themeColor="text1"/>
+                <w:sz w:val="24"/>
+                <w:szCs w:val="24"/>
+              </w:rPr>
+              <w:t xml:space="preserve"> </w:t>
+            </w:r>
+            <w:r>
+              <w:rPr>
+                <w:rFonts w:ascii="Times New Roman" w:hAnsi="Times New Roman" w:cs="Times New Roman"/>
+                <w:color w:val="000000" w:themeColor="text1"/>
+                <w:sz w:val="24"/>
+                <w:szCs w:val="24"/>
+              </w:rPr>
+              <w:t>7</w:t>
+            </w:r>
+            <w:r>
+              <w:rPr>
+                <w:rFonts w:ascii="Times New Roman" w:hAnsi="Times New Roman" w:cs="Times New Roman"/>
+                <w:color w:val="000000" w:themeColor="text1"/>
+                <w:sz w:val="24"/>
+                <w:szCs w:val="24"/>
+              </w:rPr>
+              <w:t>0 кг</w:t>
+            </w:r>
+            <w:r>
+              <w:rPr>
+                <w:rFonts w:ascii="Times New Roman" w:hAnsi="Times New Roman" w:cs="Times New Roman"/>
+                <w:color w:val="000000" w:themeColor="text1"/>
+                <w:sz w:val="24"/>
+                <w:szCs w:val="24"/>
+              </w:rPr>
+              <w:t xml:space="preserve"> протягом 10-ти</w:t>
+            </w:r>
+            <w:r>
+              <w:rPr>
+                <w:rFonts w:ascii="Times New Roman" w:hAnsi="Times New Roman" w:cs="Times New Roman"/>
+                <w:color w:val="000000" w:themeColor="text1"/>
+                <w:sz w:val="24"/>
+                <w:szCs w:val="24"/>
+              </w:rPr>
+              <w:t xml:space="preserve"> годин</w:t>
+            </w:r>
+            <w:r>
+              <w:rPr>
+                <w:rFonts w:ascii="Times New Roman" w:hAnsi="Times New Roman" w:cs="Times New Roman"/>
+                <w:color w:val="000000" w:themeColor="text1"/>
+                <w:sz w:val="24"/>
+                <w:szCs w:val="24"/>
+              </w:rPr>
+              <w:t>.</w:t>
+            </w:r>
+          </w:p>
+        </w:tc>
+        <w:tc>
+          <w:tcPr>
+            <w:tcW w:w="3828" w:type="dxa"/>
+          </w:tcPr>
+          <w:p>
+            <w:pPr>
+              <w:rPr>
+                <w:rFonts w:ascii="Times New Roman" w:hAnsi="Times New Roman" w:cs="Times New Roman"/>
+                <w:color w:val="000000" w:themeColor="text1"/>
+                <w:sz w:val="24"/>
+                <w:szCs w:val="24"/>
+              </w:rPr>
+            </w:pPr>
+            <w:r>
+              <w:rPr>
+                <w:rFonts w:ascii="Times New Roman" w:hAnsi="Times New Roman" w:cs="Times New Roman"/>
+                <w:color w:val="000000" w:themeColor="text1"/>
+                <w:sz w:val="24"/>
+                <w:szCs w:val="24"/>
+              </w:rPr>
+              <w:t>Крісло продовжує функціонувати</w:t>
+            </w:r>
+            <w:r>
+              <w:rPr>
+                <w:rFonts w:ascii="Times New Roman" w:hAnsi="Times New Roman" w:cs="Times New Roman"/>
+                <w:color w:val="000000" w:themeColor="text1"/>
+                <w:sz w:val="24"/>
+                <w:szCs w:val="24"/>
+                <w:lang w:val="ru-RU"/>
+              </w:rPr>
+              <w:t xml:space="preserve"> </w:t>
+            </w:r>
+            <w:r>
+              <w:rPr>
+                <w:rFonts w:ascii="Times New Roman" w:hAnsi="Times New Roman" w:cs="Times New Roman"/>
+                <w:color w:val="000000" w:themeColor="text1"/>
+                <w:sz w:val="24"/>
+                <w:szCs w:val="24"/>
+              </w:rPr>
+              <w:t>належним чином</w:t>
+            </w:r>
+          </w:p>
+        </w:tc>
+        <w:tc>
+          <w:tcPr>
+            <w:tcW w:w="1950" w:type="dxa"/>
+            <w:shd w:val="clear" w:color="auto" w:fill="00B050"/>
+          </w:tcPr>
+          <w:p>
+            <w:pPr>
+              <w:jc w:val="center"/>
+              <w:rPr>
+                <w:rFonts w:ascii="Times New Roman" w:hAnsi="Times New Roman" w:cs="Times New Roman"/>
+                <w:b/>
+                <w:color w:val="000000" w:themeColor="text1"/>
+                <w:sz w:val="24"/>
+                <w:szCs w:val="24"/>
+                <w:lang w:val="en-US"/>
               </w:rPr>
             </w:pPr>
             <w:r>
@@ -9586,6 +10091,24 @@
               </w:rPr>
               <w:t>Крісло продовжує функціонувати</w:t>
             </w:r>
+            <w:r>
+              <w:rPr>
+                <w:rFonts w:ascii="Times New Roman" w:hAnsi="Times New Roman" w:cs="Times New Roman"/>
+                <w:color w:val="000000" w:themeColor="text1"/>
+                <w:sz w:val="24"/>
+                <w:szCs w:val="24"/>
+              </w:rPr>
+              <w:t xml:space="preserve"> </w:t>
+            </w:r>
+            <w:r>
+              <w:rPr>
+                <w:rFonts w:ascii="Times New Roman" w:hAnsi="Times New Roman" w:cs="Times New Roman"/>
+                <w:color w:val="000000" w:themeColor="text1"/>
+                <w:sz w:val="24"/>
+                <w:szCs w:val="24"/>
+              </w:rPr>
+              <w:t>належним чином</w:t>
+            </w:r>
           </w:p>
         </w:tc>
         <w:tc>
@@ -9602,7 +10125,7 @@
                 <w:color w:val="000000" w:themeColor="text1"/>
                 <w:sz w:val="24"/>
                 <w:szCs w:val="24"/>
-                <w:lang w:val="en-US"/>
+                <w:lang w:val="ru-RU"/>
               </w:rPr>
             </w:pPr>
           </w:p>
@@ -9757,7 +10280,7 @@
         <w:tc>
           <w:tcPr>
             <w:tcW w:w="1950" w:type="dxa"/>
-            <w:shd w:val="clear" w:color="auto" w:fill="00B050"/>
+            <w:shd w:val="clear" w:color="auto" w:fill="FF0000"/>
           </w:tcPr>
           <w:p>
             <w:pPr>
@@ -9791,7 +10314,7 @@
                 <w:szCs w:val="24"/>
                 <w:lang w:val="en-US"/>
               </w:rPr>
-              <w:t>Pass</w:t>
+              <w:t>Fail</w:t>
             </w:r>
           </w:p>
         </w:tc>
@@ -10168,6 +10691,7 @@
           <w:szCs w:val="24"/>
           <w:lang w:val="ru-RU"/>
         </w:rPr>
+        <w:lastRenderedPageBreak/>
         <w:t xml:space="preserve">10. </w:t>
       </w:r>
       <w:r>
@@ -10277,8 +10801,6 @@
         </w:rPr>
         <w:t xml:space="preserve">фірми </w:t>
       </w:r>
-      <w:bookmarkStart w:id="0" w:name="_GoBack"/>
-      <w:bookmarkEnd w:id="0"/>
       <w:r>
         <w:rPr>
           <w:rFonts w:ascii="Times New Roman" w:hAnsi="Times New Roman" w:cs="Times New Roman"/>

</xml_diff>